<commit_message>
Katherin Solange de las Nieves Medina Melo(11631)
</commit_message>
<xml_diff>
--- a/katherin-medina-melo(11631).docx
+++ b/katherin-medina-melo(11631).docx
@@ -393,12 +393,18 @@
         </w:drawing>
       </w:r>
     </w:p>
+    <w:p>
+      <w:pPr>
+        <w:ind w:left="-993" w:right="-852"/>
+      </w:pPr>
+    </w:p>
     <w:p/>
     <w:p>
       <w:pPr>
         <w:ind w:left="-1276"/>
       </w:pPr>
       <w:r>
+        <w:lastRenderedPageBreak/>
         <w:t xml:space="preserve">3. Instalar </w:t>
       </w:r>
       <w:proofErr w:type="spellStart"/>
@@ -427,7 +433,6 @@
           <w:noProof/>
           <w:lang w:eastAsia="es-ES"/>
         </w:rPr>
-        <w:lastRenderedPageBreak/>
         <w:drawing>
           <wp:inline distT="0" distB="0" distL="0" distR="0">
             <wp:extent cx="4571879" cy="3776133"/>
@@ -601,7 +606,6 @@
         <w:ind w:left="-1276" w:right="-994"/>
       </w:pPr>
       <w:r>
-        <w:lastRenderedPageBreak/>
         <w:t>4. Abrir una ventana CMD</w:t>
       </w:r>
     </w:p>
@@ -841,7 +845,6 @@
         <w:ind w:left="-1276" w:right="-994"/>
       </w:pPr>
       <w:r>
-        <w:lastRenderedPageBreak/>
         <w:t xml:space="preserve">7. Verificar versión de </w:t>
       </w:r>
       <w:proofErr w:type="spellStart"/>
@@ -938,21 +941,6 @@
       <w:pPr>
         <w:ind w:left="-1276" w:right="-994"/>
       </w:pPr>
-    </w:p>
-    <w:p>
-      <w:pPr>
-        <w:ind w:left="-1276" w:right="-994"/>
-      </w:pPr>
-    </w:p>
-    <w:p>
-      <w:pPr>
-        <w:ind w:left="-1276" w:right="-994"/>
-      </w:pPr>
-    </w:p>
-    <w:p>
-      <w:pPr>
-        <w:ind w:left="-1276" w:right="-994"/>
-      </w:pPr>
       <w:r>
         <w:t xml:space="preserve">8. Ver configuración de </w:t>
       </w:r>
@@ -998,7 +986,6 @@
           <w:noProof/>
           <w:lang w:eastAsia="es-ES"/>
         </w:rPr>
-        <w:lastRenderedPageBreak/>
         <w:drawing>
           <wp:inline distT="0" distB="0" distL="0" distR="0">
             <wp:extent cx="5400040" cy="3881196"/>
@@ -1058,6 +1045,7 @@
         <w:ind w:left="-1276" w:right="-994"/>
       </w:pPr>
       <w:r>
+        <w:lastRenderedPageBreak/>
         <w:t>9. Configuraciones iniciales</w:t>
       </w:r>
     </w:p>
@@ -1235,7 +1223,6 @@
           <w:noProof/>
           <w:lang w:eastAsia="es-ES"/>
         </w:rPr>
-        <w:lastRenderedPageBreak/>
         <w:drawing>
           <wp:inline distT="0" distB="0" distL="0" distR="0">
             <wp:extent cx="5400040" cy="3132917"/>
@@ -1295,6 +1282,7 @@
         <w:ind w:left="-1276" w:right="-994"/>
       </w:pPr>
       <w:r>
+        <w:lastRenderedPageBreak/>
         <w:t xml:space="preserve">12. Crear rama: </w:t>
       </w:r>
       <w:proofErr w:type="spellStart"/>
@@ -1397,18 +1385,7 @@
       <w:pPr>
         <w:ind w:left="-1276" w:right="-994"/>
       </w:pPr>
-    </w:p>
-    <w:p>
-      <w:pPr>
-        <w:ind w:left="-1276" w:right="-994"/>
-      </w:pPr>
-    </w:p>
-    <w:p>
-      <w:pPr>
-        <w:ind w:left="-1276" w:right="-994"/>
-      </w:pPr>
-      <w:r>
-        <w:lastRenderedPageBreak/>
+      <w:r>
         <w:t xml:space="preserve">14. Utilizar </w:t>
       </w:r>
       <w:proofErr w:type="spellStart"/>
@@ -1506,7 +1483,43 @@
       <w:pPr>
         <w:ind w:left="-1276" w:right="-994"/>
       </w:pPr>
-      <w:r>
+    </w:p>
+    <w:p>
+      <w:pPr>
+        <w:ind w:left="-1276" w:right="-994"/>
+      </w:pPr>
+    </w:p>
+    <w:p>
+      <w:pPr>
+        <w:ind w:left="-1276" w:right="-994"/>
+      </w:pPr>
+    </w:p>
+    <w:p>
+      <w:pPr>
+        <w:ind w:left="-1276" w:right="-994"/>
+      </w:pPr>
+    </w:p>
+    <w:p>
+      <w:pPr>
+        <w:ind w:left="-1276" w:right="-994"/>
+      </w:pPr>
+    </w:p>
+    <w:p>
+      <w:pPr>
+        <w:ind w:left="-1276" w:right="-994"/>
+      </w:pPr>
+    </w:p>
+    <w:p>
+      <w:pPr>
+        <w:ind w:left="-1276" w:right="-994"/>
+      </w:pPr>
+    </w:p>
+    <w:p>
+      <w:pPr>
+        <w:ind w:left="-1276" w:right="-994"/>
+      </w:pPr>
+      <w:r>
+        <w:lastRenderedPageBreak/>
         <w:t xml:space="preserve">15. Subir rama </w:t>
       </w:r>
       <w:proofErr w:type="spellStart"/>
@@ -1530,23 +1543,9 @@
         <w:t>GitLab</w:t>
       </w:r>
       <w:proofErr w:type="spellEnd"/>
-    </w:p>
-    <w:p>
-      <w:pPr>
-        <w:ind w:left="-1276" w:right="-994"/>
-        <w:rPr>
-          <w:noProof/>
-          <w:lang w:eastAsia="es-ES"/>
-        </w:rPr>
-      </w:pPr>
       <w:r>
         <w:t xml:space="preserve"> </w:t>
       </w:r>
-    </w:p>
-    <w:p>
-      <w:pPr>
-        <w:ind w:left="-1276" w:right="-994"/>
-      </w:pPr>
       <w:r>
         <w:rPr>
           <w:noProof/>
@@ -1605,27 +1604,16 @@
           </wp:inline>
         </w:drawing>
       </w:r>
-    </w:p>
-    <w:p>
-      <w:pPr>
-        <w:ind w:left="-1276" w:right="-994"/>
-      </w:pPr>
-    </w:p>
-    <w:p>
-      <w:pPr>
-        <w:ind w:left="-1276" w:right="-994"/>
-      </w:pPr>
       <w:r>
         <w:rPr>
           <w:noProof/>
           <w:lang w:eastAsia="es-ES"/>
         </w:rPr>
-        <w:lastRenderedPageBreak/>
         <w:drawing>
           <wp:inline distT="0" distB="0" distL="0" distR="0">
-            <wp:extent cx="5400040" cy="5126265"/>
-            <wp:effectExtent l="38100" t="57150" r="105410" b="93435"/>
-            <wp:docPr id="67" name="Imagen 67"/>
+            <wp:extent cx="4022174" cy="3818255"/>
+            <wp:effectExtent l="38100" t="57150" r="111676" b="86995"/>
+            <wp:docPr id="5" name="Imagen 67"/>
             <wp:cNvGraphicFramePr>
               <a:graphicFrameLocks xmlns:a="http://schemas.openxmlformats.org/drawingml/2006/main" noChangeAspect="1"/>
             </wp:cNvGraphicFramePr>
@@ -1648,7 +1636,7 @@
                   <pic:spPr bwMode="auto">
                     <a:xfrm>
                       <a:off x="0" y="0"/>
-                      <a:ext cx="5400040" cy="5126265"/>
+                      <a:ext cx="4023765" cy="3819765"/>
                     </a:xfrm>
                     <a:prstGeom prst="rect">
                       <a:avLst/>
@@ -1684,11 +1672,17 @@
       <w:pPr>
         <w:ind w:left="-1276" w:right="-994"/>
       </w:pPr>
+    </w:p>
+    <w:p>
+      <w:pPr>
+        <w:ind w:left="-1276" w:right="-994"/>
+      </w:pPr>
       <w:r>
         <w:rPr>
           <w:noProof/>
           <w:lang w:eastAsia="es-ES"/>
         </w:rPr>
+        <w:lastRenderedPageBreak/>
         <w:drawing>
           <wp:inline distT="0" distB="0" distL="0" distR="0">
             <wp:extent cx="5400040" cy="2896795"/>
@@ -1894,7 +1888,18 @@
       <w:pPr>
         <w:ind w:left="-1276" w:right="-994"/>
       </w:pPr>
-      <w:r>
+    </w:p>
+    <w:p>
+      <w:pPr>
+        <w:ind w:left="-1276" w:right="-994"/>
+      </w:pPr>
+    </w:p>
+    <w:p>
+      <w:pPr>
+        <w:ind w:left="-1276" w:right="-994"/>
+      </w:pPr>
+      <w:r>
+        <w:lastRenderedPageBreak/>
         <w:t>17. Volver a repo local</w:t>
       </w:r>
       <w:r>
@@ -1998,7 +2003,6 @@
         <w:ind w:left="-1276" w:right="-994"/>
       </w:pPr>
       <w:r>
-        <w:lastRenderedPageBreak/>
         <w:t xml:space="preserve">19. En </w:t>
       </w:r>
       <w:proofErr w:type="spellStart"/>
@@ -2269,7 +2273,18 @@
       <w:pPr>
         <w:ind w:left="-1276" w:right="-994"/>
       </w:pPr>
-      <w:r>
+    </w:p>
+    <w:p>
+      <w:pPr>
+        <w:ind w:left="-1276" w:right="-994"/>
+      </w:pPr>
+    </w:p>
+    <w:p>
+      <w:pPr>
+        <w:ind w:left="-1276" w:right="-994"/>
+      </w:pPr>
+      <w:r>
+        <w:lastRenderedPageBreak/>
         <w:t xml:space="preserve">23. </w:t>
       </w:r>
       <w:proofErr w:type="spellStart"/>
@@ -2382,7 +2397,6 @@
           <w:noProof/>
           <w:lang w:eastAsia="es-ES"/>
         </w:rPr>
-        <w:lastRenderedPageBreak/>
         <w:drawing>
           <wp:inline distT="0" distB="0" distL="0" distR="0">
             <wp:extent cx="5399617" cy="668866"/>
@@ -2517,7 +2531,23 @@
       <w:pPr>
         <w:ind w:left="-1276" w:right="-994"/>
       </w:pPr>
-      <w:r>
+    </w:p>
+    <w:p>
+      <w:pPr>
+        <w:ind w:left="-1276" w:right="-994"/>
+      </w:pPr>
+    </w:p>
+    <w:p>
+      <w:pPr>
+        <w:ind w:left="-1276" w:right="-994"/>
+      </w:pPr>
+    </w:p>
+    <w:p>
+      <w:pPr>
+        <w:ind w:left="-1276" w:right="-994"/>
+      </w:pPr>
+      <w:r>
+        <w:lastRenderedPageBreak/>
         <w:t xml:space="preserve">26. Clonar repositorio </w:t>
       </w:r>
       <w:proofErr w:type="spellStart"/>
@@ -3136,7 +3166,7 @@
 </file>
 
 <file path=customXml/itemProps1.xml><?xml version="1.0" encoding="utf-8"?>
-<ds:datastoreItem xmlns:ds="http://schemas.openxmlformats.org/officeDocument/2006/customXml" ds:itemID="{D7351D61-FFF9-4BDF-A6BA-802E1A4BFA39}">
+<ds:datastoreItem xmlns:ds="http://schemas.openxmlformats.org/officeDocument/2006/customXml" ds:itemID="{698DF89E-CE0C-4F55-9D6F-A2C4B88B3FFC}">
   <ds:schemaRefs>
     <ds:schemaRef ds:uri="http://schemas.openxmlformats.org/officeDocument/2006/bibliography"/>
   </ds:schemaRefs>

</xml_diff>